<commit_message>
#31 Change Option Border in Table
</commit_message>
<xml_diff>
--- a/outputUnitTestTmp/temp4.docx
+++ b/outputUnitTestTmp/temp4.docx
@@ -11,12 +11,18 @@
         <w:tc>
           <w:tcPr>
             <w:tcW w:w="4657" w:type="dxa"/>
-            <w:tblBorders>
-              <w:top w:val="single" w:sz="15" w:space="0" w:color="auto"/>
-              <w:left w:val="single" w:sz="15" w:space="0" w:color="auto"/>
-              <w:bottom w:val="single" w:sz="15" w:space="0" w:color="auto"/>
-              <w:right w:val="single" w:sz="15" w:space="0" w:color="auto"/>
-            </w:tblBorders>
+            <w:tcBorders>
+              <w:top w:val="single" w:sz="17" w:space="0"/>
+            </w:tcBorders>
+            <w:tcBorders>
+              <w:bottom w:val="single" w:sz="17" w:space="0"/>
+            </w:tcBorders>
+            <w:tcBorders>
+              <w:left w:val="single" w:sz="17" w:space="0"/>
+            </w:tcBorders>
+            <w:tcBorders>
+              <w:right w:val="single" w:sz="17" w:space="0"/>
+            </w:tcBorders>
             <w:shd w:val="clear" w:color="auto" w:fill="#f7f7f7"/>
           </w:tcPr>
           <w:p/>
@@ -24,12 +30,18 @@
         <w:tc>
           <w:tcPr>
             <w:tcW w:w="4657" w:type="dxa"/>
-            <w:tblBorders>
-              <w:top w:val="single" w:sz="15" w:space="0" w:color="auto"/>
-              <w:left w:val="single" w:sz="15" w:space="0" w:color="auto"/>
-              <w:bottom w:val="single" w:sz="15" w:space="0" w:color="auto"/>
-              <w:right w:val="single" w:sz="15" w:space="0" w:color="auto"/>
-            </w:tblBorders>
+            <w:tcBorders>
+              <w:top w:val="single" w:sz="17" w:space="0"/>
+            </w:tcBorders>
+            <w:tcBorders>
+              <w:bottom w:val="single" w:sz="17" w:space="0"/>
+            </w:tcBorders>
+            <w:tcBorders>
+              <w:left w:val="single" w:sz="17" w:space="0"/>
+            </w:tcBorders>
+            <w:tcBorders>
+              <w:right w:val="single" w:sz="17" w:space="0"/>
+            </w:tcBorders>
             <w:vAlign w:val="center"/>
             <w:shd w:val="clear" w:color="auto" w:fill="#f7f7f7"/>
           </w:tcPr>
@@ -49,12 +61,18 @@
         <w:tc>
           <w:tcPr>
             <w:tcW w:w="4657" w:type="dxa"/>
-            <w:tblBorders>
-              <w:top w:val="single" w:sz="15" w:space="0" w:color="auto"/>
-              <w:left w:val="single" w:sz="15" w:space="0" w:color="auto"/>
-              <w:bottom w:val="single" w:sz="15" w:space="0" w:color="auto"/>
-              <w:right w:val="single" w:sz="15" w:space="0" w:color="auto"/>
-            </w:tblBorders>
+            <w:tcBorders>
+              <w:top w:val="single" w:sz="17" w:space="0"/>
+            </w:tcBorders>
+            <w:tcBorders>
+              <w:bottom w:val="single" w:sz="17" w:space="0"/>
+            </w:tcBorders>
+            <w:tcBorders>
+              <w:left w:val="single" w:sz="17" w:space="0"/>
+            </w:tcBorders>
+            <w:tcBorders>
+              <w:right w:val="single" w:sz="17" w:space="0"/>
+            </w:tcBorders>
             <w:vAlign w:val="center"/>
             <w:shd w:val="clear" w:color="auto" w:fill="#f7f7f7"/>
           </w:tcPr>
@@ -74,12 +92,18 @@
         <w:tc>
           <w:tcPr>
             <w:tcW w:w="4657" w:type="dxa"/>
-            <w:tblBorders>
-              <w:top w:val="single" w:sz="15" w:space="0" w:color="auto"/>
-              <w:left w:val="single" w:sz="15" w:space="0" w:color="auto"/>
-              <w:bottom w:val="single" w:sz="15" w:space="0" w:color="auto"/>
-              <w:right w:val="single" w:sz="15" w:space="0" w:color="auto"/>
-            </w:tblBorders>
+            <w:tcBorders>
+              <w:top w:val="single" w:sz="17" w:space="0"/>
+            </w:tcBorders>
+            <w:tcBorders>
+              <w:bottom w:val="single" w:sz="17" w:space="0"/>
+            </w:tcBorders>
+            <w:tcBorders>
+              <w:left w:val="single" w:sz="17" w:space="0"/>
+            </w:tcBorders>
+            <w:tcBorders>
+              <w:right w:val="single" w:sz="17" w:space="0"/>
+            </w:tcBorders>
             <w:vAlign w:val="center"/>
             <w:shd w:val="clear" w:color="auto" w:fill="#f7f7f7"/>
           </w:tcPr>
@@ -99,12 +123,18 @@
         <w:tc>
           <w:tcPr>
             <w:tcW w:w="4657" w:type="dxa"/>
-            <w:tblBorders>
-              <w:top w:val="single" w:sz="15" w:space="0" w:color="auto"/>
-              <w:left w:val="single" w:sz="15" w:space="0" w:color="auto"/>
-              <w:bottom w:val="single" w:sz="15" w:space="0" w:color="auto"/>
-              <w:right w:val="single" w:sz="15" w:space="0" w:color="auto"/>
-            </w:tblBorders>
+            <w:tcBorders>
+              <w:top w:val="single" w:sz="17" w:space="0"/>
+            </w:tcBorders>
+            <w:tcBorders>
+              <w:bottom w:val="single" w:sz="17" w:space="0"/>
+            </w:tcBorders>
+            <w:tcBorders>
+              <w:left w:val="single" w:sz="17" w:space="0"/>
+            </w:tcBorders>
+            <w:tcBorders>
+              <w:right w:val="single" w:sz="17" w:space="0"/>
+            </w:tcBorders>
             <w:vAlign w:val="center"/>
             <w:shd w:val="clear" w:color="auto" w:fill="#f7f7f7"/>
           </w:tcPr>
@@ -124,12 +154,18 @@
         <w:tc>
           <w:tcPr>
             <w:tcW w:w="4657" w:type="dxa"/>
-            <w:tblBorders>
-              <w:top w:val="single" w:sz="15" w:space="0" w:color="auto"/>
-              <w:left w:val="single" w:sz="15" w:space="0" w:color="auto"/>
-              <w:bottom w:val="single" w:sz="15" w:space="0" w:color="auto"/>
-              <w:right w:val="single" w:sz="15" w:space="0" w:color="auto"/>
-            </w:tblBorders>
+            <w:tcBorders>
+              <w:top w:val="single" w:sz="17" w:space="0"/>
+            </w:tcBorders>
+            <w:tcBorders>
+              <w:bottom w:val="single" w:sz="17" w:space="0"/>
+            </w:tcBorders>
+            <w:tcBorders>
+              <w:left w:val="single" w:sz="17" w:space="0"/>
+            </w:tcBorders>
+            <w:tcBorders>
+              <w:right w:val="single" w:sz="17" w:space="0"/>
+            </w:tcBorders>
             <w:vAlign w:val="center"/>
             <w:shd w:val="clear" w:color="auto" w:fill="#f7f7f7"/>
           </w:tcPr>
@@ -149,12 +185,18 @@
         <w:tc>
           <w:tcPr>
             <w:tcW w:w="4657" w:type="dxa"/>
-            <w:tblBorders>
-              <w:top w:val="single" w:sz="15" w:space="0" w:color="auto"/>
-              <w:left w:val="single" w:sz="15" w:space="0" w:color="auto"/>
-              <w:bottom w:val="single" w:sz="15" w:space="0" w:color="auto"/>
-              <w:right w:val="single" w:sz="15" w:space="0" w:color="auto"/>
-            </w:tblBorders>
+            <w:tcBorders>
+              <w:top w:val="single" w:sz="17" w:space="0"/>
+            </w:tcBorders>
+            <w:tcBorders>
+              <w:bottom w:val="single" w:sz="17" w:space="0"/>
+            </w:tcBorders>
+            <w:tcBorders>
+              <w:left w:val="single" w:sz="17" w:space="0"/>
+            </w:tcBorders>
+            <w:tcBorders>
+              <w:right w:val="single" w:sz="17" w:space="0"/>
+            </w:tcBorders>
             <w:vAlign w:val="center"/>
             <w:shd w:val="clear" w:color="auto" w:fill="#f7f7f7"/>
           </w:tcPr>
@@ -176,12 +218,18 @@
         <w:tc>
           <w:tcPr>
             <w:tcW w:w="4657" w:type="dxa"/>
-            <w:tblBorders>
-              <w:top w:val="single" w:sz="15" w:space="0" w:color="auto"/>
-              <w:left w:val="single" w:sz="15" w:space="0" w:color="auto"/>
-              <w:bottom w:val="single" w:sz="15" w:space="0" w:color="auto"/>
-              <w:right w:val="single" w:sz="15" w:space="0" w:color="auto"/>
-            </w:tblBorders>
+            <w:tcBorders>
+              <w:top w:val="single" w:sz="17" w:space="0"/>
+            </w:tcBorders>
+            <w:tcBorders>
+              <w:bottom w:val="single" w:sz="17" w:space="0"/>
+            </w:tcBorders>
+            <w:tcBorders>
+              <w:left w:val="single" w:sz="17" w:space="0"/>
+            </w:tcBorders>
+            <w:tcBorders>
+              <w:right w:val="single" w:sz="17" w:space="0"/>
+            </w:tcBorders>
             <w:vAlign w:val="center"/>
             <w:shd w:val="clear" w:color="auto" w:fill="#f7f7f7"/>
           </w:tcPr>
@@ -311,12 +359,18 @@
         <w:tc>
           <w:tcPr>
             <w:tcW w:w="4657" w:type="dxa"/>
-            <w:tblBorders>
-              <w:top w:val="single" w:sz="15" w:space="0" w:color="auto"/>
-              <w:left w:val="single" w:sz="15" w:space="0" w:color="auto"/>
-              <w:bottom w:val="single" w:sz="15" w:space="0" w:color="auto"/>
-              <w:right w:val="single" w:sz="15" w:space="0" w:color="auto"/>
-            </w:tblBorders>
+            <w:tcBorders>
+              <w:top w:val="single" w:sz="17" w:space="0"/>
+            </w:tcBorders>
+            <w:tcBorders>
+              <w:bottom w:val="single" w:sz="17" w:space="0"/>
+            </w:tcBorders>
+            <w:tcBorders>
+              <w:left w:val="single" w:sz="17" w:space="0"/>
+            </w:tcBorders>
+            <w:tcBorders>
+              <w:right w:val="single" w:sz="17" w:space="0"/>
+            </w:tcBorders>
             <w:vAlign w:val="center"/>
             <w:shd w:val="clear" w:color="auto" w:fill="#f7f7f7"/>
           </w:tcPr>
@@ -446,12 +500,18 @@
         <w:tc>
           <w:tcPr>
             <w:tcW w:w="4657" w:type="dxa"/>
-            <w:tblBorders>
-              <w:top w:val="single" w:sz="15" w:space="0" w:color="auto"/>
-              <w:left w:val="single" w:sz="15" w:space="0" w:color="auto"/>
-              <w:bottom w:val="single" w:sz="15" w:space="0" w:color="auto"/>
-              <w:right w:val="single" w:sz="15" w:space="0" w:color="auto"/>
-            </w:tblBorders>
+            <w:tcBorders>
+              <w:top w:val="single" w:sz="17" w:space="0"/>
+            </w:tcBorders>
+            <w:tcBorders>
+              <w:bottom w:val="single" w:sz="17" w:space="0"/>
+            </w:tcBorders>
+            <w:tcBorders>
+              <w:left w:val="single" w:sz="17" w:space="0"/>
+            </w:tcBorders>
+            <w:tcBorders>
+              <w:right w:val="single" w:sz="17" w:space="0"/>
+            </w:tcBorders>
             <w:vAlign w:val="center"/>
             <w:shd w:val="clear" w:color="auto" w:fill="#f7f7f7"/>
           </w:tcPr>
@@ -581,12 +641,18 @@
         <w:tc>
           <w:tcPr>
             <w:tcW w:w="4657" w:type="dxa"/>
-            <w:tblBorders>
-              <w:top w:val="single" w:sz="15" w:space="0" w:color="auto"/>
-              <w:left w:val="single" w:sz="15" w:space="0" w:color="auto"/>
-              <w:bottom w:val="single" w:sz="15" w:space="0" w:color="auto"/>
-              <w:right w:val="single" w:sz="15" w:space="0" w:color="auto"/>
-            </w:tblBorders>
+            <w:tcBorders>
+              <w:top w:val="single" w:sz="17" w:space="0"/>
+            </w:tcBorders>
+            <w:tcBorders>
+              <w:bottom w:val="single" w:sz="17" w:space="0"/>
+            </w:tcBorders>
+            <w:tcBorders>
+              <w:left w:val="single" w:sz="17" w:space="0"/>
+            </w:tcBorders>
+            <w:tcBorders>
+              <w:right w:val="single" w:sz="17" w:space="0"/>
+            </w:tcBorders>
             <w:vAlign w:val="center"/>
             <w:shd w:val="clear" w:color="auto" w:fill="#f7f7f7"/>
           </w:tcPr>
@@ -716,12 +782,18 @@
         <w:tc>
           <w:tcPr>
             <w:tcW w:w="4657" w:type="dxa"/>
-            <w:tblBorders>
-              <w:top w:val="single" w:sz="15" w:space="0" w:color="auto"/>
-              <w:left w:val="single" w:sz="15" w:space="0" w:color="auto"/>
-              <w:bottom w:val="single" w:sz="15" w:space="0" w:color="auto"/>
-              <w:right w:val="single" w:sz="15" w:space="0" w:color="auto"/>
-            </w:tblBorders>
+            <w:tcBorders>
+              <w:top w:val="single" w:sz="17" w:space="0"/>
+            </w:tcBorders>
+            <w:tcBorders>
+              <w:bottom w:val="single" w:sz="17" w:space="0"/>
+            </w:tcBorders>
+            <w:tcBorders>
+              <w:left w:val="single" w:sz="17" w:space="0"/>
+            </w:tcBorders>
+            <w:tcBorders>
+              <w:right w:val="single" w:sz="17" w:space="0"/>
+            </w:tcBorders>
             <w:vAlign w:val="center"/>
             <w:shd w:val="clear" w:color="auto" w:fill="#f7f7f7"/>
           </w:tcPr>
@@ -851,12 +923,18 @@
         <w:tc>
           <w:tcPr>
             <w:tcW w:w="4657" w:type="dxa"/>
-            <w:tblBorders>
-              <w:top w:val="single" w:sz="15" w:space="0" w:color="auto"/>
-              <w:left w:val="single" w:sz="15" w:space="0" w:color="auto"/>
-              <w:bottom w:val="single" w:sz="15" w:space="0" w:color="auto"/>
-              <w:right w:val="single" w:sz="15" w:space="0" w:color="auto"/>
-            </w:tblBorders>
+            <w:tcBorders>
+              <w:top w:val="single" w:sz="17" w:space="0"/>
+            </w:tcBorders>
+            <w:tcBorders>
+              <w:bottom w:val="single" w:sz="17" w:space="0"/>
+            </w:tcBorders>
+            <w:tcBorders>
+              <w:left w:val="single" w:sz="17" w:space="0"/>
+            </w:tcBorders>
+            <w:tcBorders>
+              <w:right w:val="single" w:sz="17" w:space="0"/>
+            </w:tcBorders>
             <w:vAlign w:val="center"/>
             <w:shd w:val="clear" w:color="auto" w:fill="#f7f7f7"/>
           </w:tcPr>

</xml_diff>